<commit_message>
More edits/simplifications and clarifications.
</commit_message>
<xml_diff>
--- a/SerialPort_rs Receive_Timing_Info Test Description_V1_1.docx
+++ b/SerialPort_rs Receive_Timing_Info Test Description_V1_1.docx
@@ -87,13 +87,7 @@
         <w:t xml:space="preserve"> </w:t>
       </w:r>
       <w:r>
-        <w:t xml:space="preserve">the timing characterization </w:t>
-      </w:r>
-      <w:r>
-        <w:t>utility application</w:t>
-      </w:r>
-      <w:r>
-        <w:t xml:space="preserve"> </w:t>
+        <w:t xml:space="preserve">the </w:t>
       </w:r>
       <w:r>
         <w:rPr>
@@ -105,13 +99,46 @@
         <w:t>receive_timing_info</w:t>
       </w:r>
       <w:r>
+        <w:rPr>
+          <w:b/>
+          <w:bCs/>
+          <w:sz w:val="24"/>
+          <w:szCs w:val="24"/>
+        </w:rPr>
+        <w:t xml:space="preserve"> </w:t>
+      </w:r>
+      <w:r>
+        <w:t>utility application</w:t>
+      </w:r>
+      <w:r>
         <w:t>,</w:t>
       </w:r>
       <w:r>
         <w:t xml:space="preserve"> which is </w:t>
       </w:r>
       <w:r>
-        <w:t xml:space="preserve">useful in supporting and testing </w:t>
+        <w:t xml:space="preserve">a </w:t>
+      </w:r>
+      <w:r>
+        <w:t xml:space="preserve">timing characterization </w:t>
+      </w:r>
+      <w:r>
+        <w:t>program</w:t>
+      </w:r>
+      <w:r>
+        <w:t xml:space="preserve"> </w:t>
+      </w:r>
+      <w:r>
+        <w:t>for</w:t>
+      </w:r>
+      <w:r>
+        <w:t xml:space="preserve"> </w:t>
+      </w:r>
+      <w:r>
+        <w:t xml:space="preserve">testing and </w:t>
+      </w:r>
+      <w:r>
+        <w:t xml:space="preserve">supporting </w:t>
       </w:r>
       <w:r>
         <w:t xml:space="preserve">the </w:t>
@@ -126,55 +153,247 @@
         <w:t xml:space="preserve">. </w:t>
       </w:r>
       <w:r>
-        <w:t xml:space="preserve">This test utility </w:t>
-      </w:r>
-      <w:r>
-        <w:t xml:space="preserve">builds with and depends upon the serialport-rs crate, </w:t>
-      </w:r>
-      <w:r>
-        <w:t>which itself is</w:t>
-      </w:r>
-      <w:r>
-        <w:t xml:space="preserve"> documented </w:t>
-      </w:r>
-      <w:r>
-        <w:t>and can be downloaded at</w:t>
-      </w:r>
-      <w:r>
-        <w:t xml:space="preserve"> </w:t>
-      </w:r>
-      <w:r>
-        <w:t xml:space="preserve">the online </w:t>
-      </w:r>
-      <w:r>
-        <w:t>crates.io</w:t>
-      </w:r>
-      <w:r>
-        <w:t xml:space="preserve"> site</w:t>
+        <w:t>It</w:t>
+      </w:r>
+      <w:r>
+        <w:t xml:space="preserve"> </w:t>
+      </w:r>
+      <w:r>
+        <w:t>builds with and uses</w:t>
+      </w:r>
+      <w:r>
+        <w:t xml:space="preserve"> the serialport-rs crate, </w:t>
+      </w:r>
+      <w:r>
+        <w:t xml:space="preserve">and </w:t>
+      </w:r>
+      <w:r>
+        <w:t>was</w:t>
+      </w:r>
+      <w:r>
+        <w:t xml:space="preserve"> </w:t>
+      </w:r>
+      <w:r>
+        <w:t>created</w:t>
+      </w:r>
+      <w:r>
+        <w:t xml:space="preserve"> </w:t>
+      </w:r>
+      <w:r>
+        <w:t xml:space="preserve">in response to </w:t>
+      </w:r>
+      <w:r>
+        <w:t xml:space="preserve">the </w:t>
+      </w:r>
+      <w:r>
+        <w:t>serialport-rs</w:t>
+      </w:r>
+      <w:r>
+        <w:t xml:space="preserve"> </w:t>
+      </w:r>
+      <w:r>
+        <w:t xml:space="preserve">Github </w:t>
+      </w:r>
+      <w:r>
+        <w:t xml:space="preserve">repo </w:t>
+      </w:r>
+      <w:r>
+        <w:t>issue #106</w:t>
       </w:r>
       <w:r>
         <w:t xml:space="preserve">. </w:t>
       </w:r>
       <w:r>
-        <w:t>It</w:t>
-      </w:r>
-      <w:r>
-        <w:t xml:space="preserve"> </w:t>
-      </w:r>
-      <w:r>
-        <w:t>was</w:t>
-      </w:r>
-      <w:r>
-        <w:t xml:space="preserve"> </w:t>
-      </w:r>
-      <w:r>
-        <w:t>developed</w:t>
-      </w:r>
-      <w:r>
-        <w:t xml:space="preserve"> </w:t>
-      </w:r>
-      <w:r>
-        <w:t xml:space="preserve">in response to </w:t>
+        <w:t>While</w:t>
+      </w:r>
+      <w:r>
+        <w:t xml:space="preserve"> </w:t>
+      </w:r>
+      <w:r>
+        <w:t>u</w:t>
+      </w:r>
+      <w:r>
+        <w:t xml:space="preserve">sing </w:t>
+      </w:r>
+      <w:r>
+        <w:t>th</w:t>
+      </w:r>
+      <w:r>
+        <w:t>is new</w:t>
+      </w:r>
+      <w:r>
+        <w:t xml:space="preserve"> utility</w:t>
+      </w:r>
+      <w:r>
+        <w:t xml:space="preserve"> </w:t>
+      </w:r>
+      <w:r>
+        <w:t>I've</w:t>
+      </w:r>
+      <w:r>
+        <w:t xml:space="preserve"> </w:t>
+      </w:r>
+      <w:r>
+        <w:t xml:space="preserve">identified </w:t>
+      </w:r>
+      <w:r>
+        <w:t>a</w:t>
+      </w:r>
+      <w:r>
+        <w:t xml:space="preserve"> need for</w:t>
+      </w:r>
+      <w:r>
+        <w:t xml:space="preserve"> a </w:t>
+      </w:r>
+      <w:r>
+        <w:t xml:space="preserve">functional </w:t>
+      </w:r>
+      <w:r>
+        <w:t xml:space="preserve">patch for the </w:t>
+      </w:r>
+      <w:r>
+        <w:t>serialport-rs</w:t>
+      </w:r>
+      <w:r>
+        <w:t xml:space="preserve"> </w:t>
+      </w:r>
+      <w:r>
+        <w:t>crate's</w:t>
+      </w:r>
+      <w:r>
+        <w:t xml:space="preserve"> Windows</w:t>
+      </w:r>
+      <w:r>
+        <w:t xml:space="preserve"> </w:t>
+      </w:r>
+      <w:r>
+        <w:t>platform</w:t>
+      </w:r>
+      <w:r>
+        <w:t xml:space="preserve"> </w:t>
+      </w:r>
+      <w:r>
+        <w:t>set_timeout</w:t>
+      </w:r>
+      <w:r>
+        <w:t>()</w:t>
+      </w:r>
+      <w:r>
+        <w:t xml:space="preserve"> method</w:t>
+      </w:r>
+      <w:r>
+        <w:t xml:space="preserve">. </w:t>
+      </w:r>
+      <w:r>
+        <w:t>I've now generated and tested this patch, again using th</w:t>
+      </w:r>
+      <w:r>
+        <w:t>is</w:t>
+      </w:r>
+      <w:r>
+        <w:t xml:space="preserve"> new utility to </w:t>
+      </w:r>
+      <w:r>
+        <w:t>verify</w:t>
+      </w:r>
+      <w:r>
+        <w:t xml:space="preserve"> the new patch functions as planned. </w:t>
+      </w:r>
+      <w:r>
+        <w:t>Th</w:t>
+      </w:r>
+      <w:r>
+        <w:t>e</w:t>
+      </w:r>
+      <w:r>
+        <w:t xml:space="preserve"> patch</w:t>
+      </w:r>
+      <w:r>
+        <w:t xml:space="preserve"> </w:t>
+      </w:r>
+      <w:r>
+        <w:t>eliminates</w:t>
+      </w:r>
+      <w:r>
+        <w:t xml:space="preserve"> an issue </w:t>
+      </w:r>
+      <w:r>
+        <w:t>under</w:t>
+      </w:r>
+      <w:r>
+        <w:t xml:space="preserve"> Windows </w:t>
+      </w:r>
+      <w:r>
+        <w:t>in which</w:t>
+      </w:r>
+      <w:r>
+        <w:t xml:space="preserve"> a zero </w:t>
+      </w:r>
+      <w:r>
+        <w:t xml:space="preserve">(0) read </w:t>
+      </w:r>
+      <w:r>
+        <w:t xml:space="preserve">timeout setting </w:t>
+      </w:r>
+      <w:r>
+        <w:t>causes</w:t>
+      </w:r>
+      <w:r>
+        <w:t xml:space="preserve"> the</w:t>
+      </w:r>
+      <w:r>
+        <w:t xml:space="preserve"> </w:t>
+      </w:r>
+      <w:r>
+        <w:t xml:space="preserve">serial </w:t>
+      </w:r>
+      <w:r>
+        <w:t xml:space="preserve">port's </w:t>
+      </w:r>
+      <w:r>
+        <w:t>read</w:t>
+      </w:r>
+      <w:r>
+        <w:t>()</w:t>
+      </w:r>
+      <w:r>
+        <w:t xml:space="preserve"> method </w:t>
+      </w:r>
+      <w:r>
+        <w:t xml:space="preserve">to </w:t>
+      </w:r>
+      <w:r>
+        <w:t>block indefinitely</w:t>
+      </w:r>
+      <w:r>
+        <w:t xml:space="preserve"> (an infinite timeout)</w:t>
+      </w:r>
+      <w:r>
+        <w:t xml:space="preserve"> when </w:t>
+      </w:r>
+      <w:r>
+        <w:t>all requested data</w:t>
+      </w:r>
+      <w:r>
+        <w:t xml:space="preserve"> </w:t>
+      </w:r>
+      <w:r>
+        <w:t xml:space="preserve">isn't </w:t>
+      </w:r>
+      <w:r>
+        <w:t xml:space="preserve">yet </w:t>
+      </w:r>
+      <w:r>
+        <w:t>received</w:t>
+      </w:r>
+      <w:r>
+        <w:t xml:space="preserve">. </w:t>
+      </w:r>
+      <w:r>
+        <w:t>In comparison</w:t>
+      </w:r>
+      <w:r>
+        <w:t xml:space="preserve">, </w:t>
       </w:r>
       <w:r>
         <w:t xml:space="preserve">the </w:t>
@@ -183,718 +402,610 @@
         <w:t>serialport-rs</w:t>
       </w:r>
       <w:r>
-        <w:t xml:space="preserve"> crate</w:t>
-      </w:r>
-      <w:r>
-        <w:t xml:space="preserve"> </w:t>
-      </w:r>
-      <w:r>
-        <w:t xml:space="preserve">Github </w:t>
-      </w:r>
-      <w:r>
-        <w:t xml:space="preserve">repository </w:t>
-      </w:r>
-      <w:r>
-        <w:t>issue #106</w:t>
-      </w:r>
-      <w:r>
-        <w:t>. By</w:t>
-      </w:r>
-      <w:r>
-        <w:t xml:space="preserve"> </w:t>
-      </w:r>
-      <w:r>
-        <w:t>u</w:t>
-      </w:r>
-      <w:r>
-        <w:t xml:space="preserve">sing </w:t>
+        <w:t xml:space="preserve"> Linux </w:t>
+      </w:r>
+      <w:r>
+        <w:t>read()</w:t>
+      </w:r>
+      <w:r>
+        <w:t xml:space="preserve"> </w:t>
+      </w:r>
+      <w:r>
+        <w:t>operation in</w:t>
+      </w:r>
+      <w:r>
+        <w:t xml:space="preserve"> </w:t>
+      </w:r>
+      <w:r>
+        <w:t xml:space="preserve">this </w:t>
+      </w:r>
+      <w:r>
+        <w:t xml:space="preserve">same </w:t>
+      </w:r>
+      <w:r>
+        <w:t xml:space="preserve">scenario returns immediately with whatever data is available </w:t>
+      </w:r>
+      <w:r>
+        <w:t>on</w:t>
+      </w:r>
+      <w:r>
+        <w:t xml:space="preserve"> entry </w:t>
+      </w:r>
+      <w:r>
+        <w:t xml:space="preserve">to </w:t>
+      </w:r>
+      <w:r>
+        <w:t>read()</w:t>
+      </w:r>
+      <w:r>
+        <w:t xml:space="preserve"> </w:t>
+      </w:r>
+      <w:r>
+        <w:t xml:space="preserve">– even </w:t>
+      </w:r>
+      <w:r>
+        <w:t>if</w:t>
+      </w:r>
+      <w:r>
+        <w:t xml:space="preserve"> </w:t>
+      </w:r>
+      <w:r>
+        <w:t>no data</w:t>
+      </w:r>
+      <w:r>
+        <w:t xml:space="preserve"> </w:t>
+      </w:r>
+      <w:r>
+        <w:t xml:space="preserve">is </w:t>
+      </w:r>
+      <w:r>
+        <w:t>available</w:t>
+      </w:r>
+      <w:r>
+        <w:t xml:space="preserve">. </w:t>
+      </w:r>
+      <w:r>
+        <w:t>Note that without t</w:t>
+      </w:r>
+      <w:r>
+        <w:t>his</w:t>
+      </w:r>
+      <w:r>
+        <w:t xml:space="preserve"> patch this</w:t>
+      </w:r>
+      <w:r>
+        <w:t xml:space="preserve"> </w:t>
+      </w:r>
+      <w:r>
+        <w:t xml:space="preserve">particular </w:t>
+      </w:r>
+      <w:r>
+        <w:t>read()</w:t>
+      </w:r>
+      <w:r>
+        <w:t xml:space="preserve"> </w:t>
+      </w:r>
+      <w:r>
+        <w:t xml:space="preserve">scenario </w:t>
+      </w:r>
+      <w:r>
+        <w:t>exhibits</w:t>
+      </w:r>
+      <w:r>
+        <w:t xml:space="preserve"> </w:t>
+      </w:r>
+      <w:r>
+        <w:t>entirely</w:t>
+      </w:r>
+      <w:r>
+        <w:t xml:space="preserve"> different (let's </w:t>
+      </w:r>
+      <w:r>
+        <w:t>call them</w:t>
+      </w:r>
+      <w:r>
+        <w:t xml:space="preserve"> </w:t>
+      </w:r>
+      <w:r>
+        <w:t>opposite</w:t>
+      </w:r>
+      <w:r>
+        <w:t>)</w:t>
+      </w:r>
+      <w:r>
+        <w:t xml:space="preserve"> </w:t>
+      </w:r>
+      <w:r>
+        <w:t>behavior</w:t>
+      </w:r>
+      <w:r>
+        <w:t>s</w:t>
+      </w:r>
+      <w:r>
+        <w:t xml:space="preserve"> </w:t>
+      </w:r>
+      <w:r>
+        <w:t>on</w:t>
+      </w:r>
+      <w:r>
+        <w:t xml:space="preserve"> the</w:t>
+      </w:r>
+      <w:r>
+        <w:t>se</w:t>
+      </w:r>
+      <w:r>
+        <w:t xml:space="preserve"> </w:t>
+      </w:r>
+      <w:r>
+        <w:t xml:space="preserve">two major </w:t>
+      </w:r>
+      <w:r>
+        <w:t xml:space="preserve">rust </w:t>
+      </w:r>
+      <w:r>
+        <w:t>run-time</w:t>
+      </w:r>
+      <w:r>
+        <w:t xml:space="preserve"> </w:t>
+      </w:r>
+      <w:r>
+        <w:t>platforms</w:t>
+      </w:r>
+      <w:r>
+        <w:t xml:space="preserve"> – not a </w:t>
+      </w:r>
+      <w:r>
+        <w:t>desir</w:t>
+      </w:r>
+      <w:r>
+        <w:t>able</w:t>
+      </w:r>
+      <w:r>
+        <w:t xml:space="preserve"> situation.</w:t>
+      </w:r>
+    </w:p>
+    <w:p>
+      <w:pPr>
+        <w:ind w:left="720"/>
+      </w:pPr>
+      <w:r>
+        <w:t xml:space="preserve">I </w:t>
+      </w:r>
+      <w:r>
+        <w:t>hope</w:t>
+      </w:r>
+      <w:r>
+        <w:t xml:space="preserve"> </w:t>
+      </w:r>
+      <w:r>
+        <w:t>this</w:t>
+      </w:r>
+      <w:r>
+        <w:t xml:space="preserve"> patch</w:t>
+      </w:r>
+      <w:r>
+        <w:t xml:space="preserve">, as detailed </w:t>
+      </w:r>
+      <w:r>
+        <w:t>in the final section of this document</w:t>
+      </w:r>
+      <w:r>
+        <w:t>,</w:t>
+      </w:r>
+      <w:r>
+        <w:t xml:space="preserve"> </w:t>
+      </w:r>
+      <w:r>
+        <w:t xml:space="preserve">can </w:t>
+      </w:r>
+      <w:r>
+        <w:t xml:space="preserve">be integrated </w:t>
+      </w:r>
+      <w:r>
+        <w:t>into</w:t>
+      </w:r>
+      <w:r>
+        <w:t xml:space="preserve"> </w:t>
+      </w:r>
+      <w:r>
+        <w:t>an upcoming</w:t>
+      </w:r>
+      <w:r>
+        <w:t xml:space="preserve"> </w:t>
+      </w:r>
+      <w:r>
+        <w:t>serialport-rs</w:t>
+      </w:r>
+      <w:r>
+        <w:t xml:space="preserve"> </w:t>
+      </w:r>
+      <w:r>
+        <w:t>crate release</w:t>
+      </w:r>
+      <w:r>
+        <w:t xml:space="preserve">. </w:t>
+      </w:r>
+    </w:p>
+    <w:p>
+      <w:pPr>
+        <w:ind w:left="720"/>
+      </w:pPr>
+      <w:r>
+        <w:t>In my examination</w:t>
+      </w:r>
+      <w:r>
+        <w:t xml:space="preserve"> to date</w:t>
+      </w:r>
+      <w:r>
+        <w:t xml:space="preserve"> I've not found</w:t>
+      </w:r>
+      <w:r>
+        <w:t xml:space="preserve"> online</w:t>
+      </w:r>
+      <w:r>
+        <w:t xml:space="preserve"> </w:t>
+      </w:r>
+      <w:r>
+        <w:t>serialport-rs</w:t>
+      </w:r>
+      <w:r>
+        <w:t xml:space="preserve"> </w:t>
+      </w:r>
+      <w:r>
+        <w:t xml:space="preserve">crate documentation </w:t>
+      </w:r>
+      <w:r>
+        <w:t xml:space="preserve">that </w:t>
+      </w:r>
+      <w:r>
+        <w:t>describes th</w:t>
+      </w:r>
+      <w:r>
+        <w:t>e</w:t>
+      </w:r>
+      <w:r>
+        <w:t xml:space="preserve"> </w:t>
+      </w:r>
+      <w:r>
+        <w:t>set_</w:t>
+      </w:r>
+      <w:r>
+        <w:t>timeout</w:t>
+      </w:r>
+      <w:r>
+        <w:t>()'s influence</w:t>
+      </w:r>
+      <w:r>
+        <w:t xml:space="preserve"> on the read() method's  </w:t>
+      </w:r>
+      <w:r>
+        <w:t xml:space="preserve">behavior </w:t>
+      </w:r>
+      <w:r>
+        <w:t>with</w:t>
+      </w:r>
+      <w:r>
+        <w:t xml:space="preserve"> Windows</w:t>
+      </w:r>
+      <w:r>
+        <w:t xml:space="preserve"> </w:t>
+      </w:r>
+      <w:r>
+        <w:t>and</w:t>
+      </w:r>
+      <w:r>
+        <w:t xml:space="preserve"> Linux</w:t>
+      </w:r>
+      <w:r>
+        <w:t xml:space="preserve">, </w:t>
+      </w:r>
+      <w:r>
+        <w:t xml:space="preserve">short of </w:t>
+      </w:r>
+      <w:r>
+        <w:t>analyzing</w:t>
+      </w:r>
+      <w:r>
+        <w:t xml:space="preserve"> and </w:t>
+      </w:r>
+      <w:r>
+        <w:t>determining</w:t>
+      </w:r>
+      <w:r>
+        <w:t xml:space="preserve"> the </w:t>
+      </w:r>
+      <w:r>
+        <w:t xml:space="preserve">run-time </w:t>
+      </w:r>
+      <w:r>
+        <w:t xml:space="preserve">semantics </w:t>
+      </w:r>
+      <w:r>
+        <w:t xml:space="preserve">directly from </w:t>
+      </w:r>
+      <w:r>
+        <w:t xml:space="preserve">each platform's internal source code. </w:t>
+      </w:r>
+      <w:r>
+        <w:t xml:space="preserve">If any existing </w:t>
+      </w:r>
+      <w:r>
+        <w:t xml:space="preserve">rust </w:t>
+      </w:r>
+      <w:r>
+        <w:t xml:space="preserve">client </w:t>
+      </w:r>
+      <w:r>
+        <w:t xml:space="preserve">code </w:t>
+      </w:r>
+      <w:r>
+        <w:t>purposely</w:t>
+      </w:r>
+      <w:r>
+        <w:t xml:space="preserve"> utiliz</w:t>
+      </w:r>
+      <w:r>
+        <w:t>es</w:t>
+      </w:r>
+      <w:r>
+        <w:t xml:space="preserve"> this</w:t>
+      </w:r>
+      <w:r>
+        <w:t xml:space="preserve"> read() with</w:t>
+      </w:r>
+      <w:r>
+        <w:t xml:space="preserve"> 0 timeout</w:t>
+      </w:r>
+      <w:r>
+        <w:t xml:space="preserve"> </w:t>
+      </w:r>
+      <w:r>
+        <w:t>scenario</w:t>
+      </w:r>
+      <w:r>
+        <w:t xml:space="preserve"> on Windows</w:t>
+      </w:r>
+      <w:r>
+        <w:t xml:space="preserve">, they are </w:t>
+      </w:r>
+      <w:r>
+        <w:t xml:space="preserve">relying on </w:t>
+      </w:r>
+      <w:r>
+        <w:t>'undocumented</w:t>
+      </w:r>
+      <w:r>
+        <w:t xml:space="preserve">' </w:t>
+      </w:r>
+      <w:r>
+        <w:t>behavior</w:t>
+      </w:r>
+      <w:r>
+        <w:t xml:space="preserve">. If </w:t>
+      </w:r>
+      <w:r>
+        <w:t xml:space="preserve">such </w:t>
+      </w:r>
+      <w:r>
+        <w:t xml:space="preserve">client </w:t>
+      </w:r>
+      <w:r>
+        <w:t xml:space="preserve">code </w:t>
+      </w:r>
+      <w:r>
+        <w:t>is in</w:t>
+      </w:r>
+      <w:r>
+        <w:t>-</w:t>
+      </w:r>
+      <w:r>
+        <w:t xml:space="preserve">fact </w:t>
+      </w:r>
+      <w:r>
+        <w:t>being used</w:t>
+      </w:r>
+      <w:r>
+        <w:t xml:space="preserve">, </w:t>
+      </w:r>
+      <w:r>
+        <w:t xml:space="preserve">and </w:t>
       </w:r>
       <w:r>
         <w:t>th</w:t>
       </w:r>
       <w:r>
-        <w:t>is new</w:t>
-      </w:r>
-      <w:r>
-        <w:t xml:space="preserve"> utility</w:t>
-      </w:r>
-      <w:r>
-        <w:t xml:space="preserve"> </w:t>
-      </w:r>
-      <w:r>
-        <w:t>I've</w:t>
-      </w:r>
-      <w:r>
-        <w:t xml:space="preserve"> </w:t>
-      </w:r>
-      <w:r>
-        <w:t xml:space="preserve">identified </w:t>
-      </w:r>
-      <w:r>
-        <w:t>a</w:t>
-      </w:r>
-      <w:r>
-        <w:t xml:space="preserve"> need for, </w:t>
-      </w:r>
-      <w:r>
-        <w:t xml:space="preserve">and </w:t>
-      </w:r>
-      <w:r>
-        <w:t>developed</w:t>
-      </w:r>
-      <w:r>
-        <w:t xml:space="preserve"> and test</w:t>
-      </w:r>
-      <w:r>
-        <w:t>ed</w:t>
-      </w:r>
-      <w:r>
-        <w:t xml:space="preserve"> a </w:t>
-      </w:r>
-      <w:r>
-        <w:t xml:space="preserve">simple </w:t>
-      </w:r>
-      <w:r>
-        <w:t xml:space="preserve">patch for the </w:t>
+        <w:t>is</w:t>
+      </w:r>
+      <w:r>
+        <w:t xml:space="preserve"> </w:t>
+      </w:r>
+      <w:r>
+        <w:t>code</w:t>
+      </w:r>
+      <w:r>
+        <w:t xml:space="preserve"> </w:t>
+      </w:r>
+      <w:r>
+        <w:t>migrat</w:t>
+      </w:r>
+      <w:r>
+        <w:t>es</w:t>
+      </w:r>
+      <w:r>
+        <w:t xml:space="preserve"> to </w:t>
+      </w:r>
+      <w:r>
+        <w:t>a newer</w:t>
+      </w:r>
+      <w:r>
+        <w:t xml:space="preserve"> </w:t>
       </w:r>
       <w:r>
         <w:t>serialport-rs</w:t>
       </w:r>
       <w:r>
-        <w:t xml:space="preserve"> </w:t>
-      </w:r>
-      <w:r>
-        <w:t>crate's</w:t>
-      </w:r>
-      <w:r>
-        <w:t xml:space="preserve"> Windows</w:t>
-      </w:r>
-      <w:r>
-        <w:t xml:space="preserve"> </w:t>
-      </w:r>
-      <w:r>
-        <w:t>platform</w:t>
-      </w:r>
-      <w:r>
-        <w:t xml:space="preserve"> </w:t>
-      </w:r>
-      <w:r>
-        <w:t>set_timeout</w:t>
-      </w:r>
-      <w:r>
-        <w:t>()</w:t>
-      </w:r>
-      <w:r>
-        <w:t xml:space="preserve"> method</w:t>
-      </w:r>
-      <w:r>
-        <w:t>. This patch</w:t>
-      </w:r>
-      <w:r>
-        <w:t xml:space="preserve"> </w:t>
-      </w:r>
-      <w:r>
-        <w:t>eliminates</w:t>
-      </w:r>
-      <w:r>
-        <w:t xml:space="preserve"> an issue </w:t>
-      </w:r>
-      <w:r>
-        <w:t>under</w:t>
-      </w:r>
-      <w:r>
-        <w:t xml:space="preserve"> Windows </w:t>
-      </w:r>
-      <w:r>
-        <w:t>in which</w:t>
-      </w:r>
-      <w:r>
-        <w:t xml:space="preserve"> a zero </w:t>
-      </w:r>
-      <w:r>
-        <w:t xml:space="preserve">(0) read </w:t>
-      </w:r>
-      <w:r>
-        <w:t xml:space="preserve">timeout setting </w:t>
-      </w:r>
-      <w:r>
-        <w:t>results in the</w:t>
-      </w:r>
-      <w:r>
-        <w:t xml:space="preserve"> </w:t>
-      </w:r>
-      <w:r>
-        <w:t xml:space="preserve">serial </w:t>
-      </w:r>
-      <w:r>
-        <w:t xml:space="preserve">port's </w:t>
+        <w:t xml:space="preserve"> with the </w:t>
+      </w:r>
+      <w:r>
+        <w:t xml:space="preserve">herein </w:t>
+      </w:r>
+      <w:r>
+        <w:t>suggested patch</w:t>
+      </w:r>
+      <w:r>
+        <w:t xml:space="preserve">, then </w:t>
+      </w:r>
+      <w:r>
+        <w:t>owners</w:t>
+      </w:r>
+      <w:r>
+        <w:t xml:space="preserve"> of </w:t>
+      </w:r>
+      <w:r>
+        <w:t>such</w:t>
+      </w:r>
+      <w:r>
+        <w:t xml:space="preserve"> client</w:t>
+      </w:r>
+      <w:r>
+        <w:t xml:space="preserve"> code </w:t>
+      </w:r>
+      <w:r>
+        <w:t>should</w:t>
+      </w:r>
+      <w:r>
+        <w:t xml:space="preserve"> </w:t>
+      </w:r>
+      <w:r>
+        <w:t>revise</w:t>
+      </w:r>
+      <w:r>
+        <w:t xml:space="preserve"> their </w:t>
+      </w:r>
+      <w:r>
+        <w:t xml:space="preserve">code </w:t>
+      </w:r>
+      <w:r>
+        <w:t xml:space="preserve">to </w:t>
+      </w:r>
+      <w:r>
+        <w:t xml:space="preserve">change from </w:t>
+      </w:r>
+      <w:r>
+        <w:t>the</w:t>
+      </w:r>
+      <w:r>
+        <w:t xml:space="preserve"> 0 timeout </w:t>
+      </w:r>
+      <w:r>
+        <w:t xml:space="preserve">setpoint </w:t>
+      </w:r>
+      <w:r>
+        <w:t>to instead</w:t>
+      </w:r>
+      <w:r>
+        <w:t xml:space="preserve"> use</w:t>
+      </w:r>
+      <w:r>
+        <w:t xml:space="preserve"> a very large timeout</w:t>
+      </w:r>
+      <w:r>
+        <w:t xml:space="preserve"> setting</w:t>
+      </w:r>
+      <w:r>
+        <w:t xml:space="preserve">. </w:t>
+      </w:r>
+      <w:r>
+        <w:t>A</w:t>
+      </w:r>
+      <w:r>
+        <w:t xml:space="preserve"> large timeout </w:t>
+      </w:r>
+      <w:r>
+        <w:t>setting</w:t>
+      </w:r>
+      <w:r>
+        <w:t xml:space="preserve"> will</w:t>
+      </w:r>
+      <w:r>
+        <w:t xml:space="preserve"> </w:t>
+      </w:r>
+      <w:r>
+        <w:t xml:space="preserve">effectively </w:t>
+      </w:r>
+      <w:r>
+        <w:t>replicate/emulate th</w:t>
+      </w:r>
+      <w:r>
+        <w:t>e</w:t>
+      </w:r>
+      <w:r>
+        <w:t xml:space="preserve"> </w:t>
+      </w:r>
+      <w:r>
+        <w:t>current</w:t>
+      </w:r>
+      <w:r>
+        <w:t xml:space="preserve"> </w:t>
+      </w:r>
+      <w:r>
+        <w:t xml:space="preserve">Windows </w:t>
+      </w:r>
+      <w:r>
+        <w:t>read()</w:t>
+      </w:r>
+      <w:r>
+        <w:t xml:space="preserve"> </w:t>
+      </w:r>
+      <w:r>
+        <w:t>behavior</w:t>
+      </w:r>
+      <w:r>
+        <w:t xml:space="preserve"> </w:t>
+      </w:r>
+      <w:r>
+        <w:t>with</w:t>
+      </w:r>
+      <w:r>
+        <w:t xml:space="preserve"> </w:t>
+      </w:r>
+      <w:r>
+        <w:t>the</w:t>
+      </w:r>
+      <w:r>
+        <w:t xml:space="preserve"> </w:t>
+      </w:r>
+      <w:r>
+        <w:t xml:space="preserve">current </w:t>
+      </w:r>
+      <w:r>
+        <w:t xml:space="preserve">timeout setting of 0. And this </w:t>
+      </w:r>
+      <w:r>
+        <w:t xml:space="preserve">would certainly be the preferable </w:t>
+      </w:r>
+      <w:r>
+        <w:t>way</w:t>
+      </w:r>
+      <w:r>
+        <w:t xml:space="preserve"> to accomplish </w:t>
+      </w:r>
+      <w:r>
+        <w:t xml:space="preserve">such </w:t>
+      </w:r>
+      <w:r>
+        <w:t>an</w:t>
+      </w:r>
+      <w:r>
+        <w:t xml:space="preserve"> indefinite</w:t>
+      </w:r>
+      <w:r>
+        <w:t xml:space="preserve">ly blocking </w:t>
       </w:r>
       <w:r>
         <w:t>read</w:t>
       </w:r>
       <w:r>
-        <w:t>()</w:t>
-      </w:r>
-      <w:r>
-        <w:t xml:space="preserve"> method block</w:t>
-      </w:r>
-      <w:r>
-        <w:t>ing</w:t>
-      </w:r>
-      <w:r>
-        <w:t xml:space="preserve"> indefinitely when </w:t>
-      </w:r>
-      <w:r>
-        <w:t>all requested data</w:t>
-      </w:r>
-      <w:r>
-        <w:t xml:space="preserve">, as </w:t>
-      </w:r>
-      <w:r>
-        <w:t>determined</w:t>
-      </w:r>
-      <w:r>
-        <w:t xml:space="preserve"> by the</w:t>
-      </w:r>
-      <w:r>
-        <w:t xml:space="preserve"> </w:t>
-      </w:r>
-      <w:r>
-        <w:t>read()</w:t>
-      </w:r>
-      <w:r>
-        <w:t xml:space="preserve"> </w:t>
-      </w:r>
-      <w:r>
-        <w:t>buffer</w:t>
-      </w:r>
-      <w:r>
-        <w:t xml:space="preserve"> parameter</w:t>
-      </w:r>
-      <w:r>
-        <w:t>'s</w:t>
-      </w:r>
-      <w:r>
-        <w:t xml:space="preserve"> length</w:t>
-      </w:r>
-      <w:r>
-        <w:t xml:space="preserve">, isn't </w:t>
-      </w:r>
-      <w:r>
-        <w:t xml:space="preserve">yet </w:t>
-      </w:r>
-      <w:r>
-        <w:t>received</w:t>
-      </w:r>
-      <w:r>
-        <w:t xml:space="preserve">. </w:t>
-      </w:r>
-      <w:r>
-        <w:t>In comparison</w:t>
-      </w:r>
-      <w:r>
-        <w:t xml:space="preserve">, </w:t>
-      </w:r>
-      <w:r>
-        <w:t xml:space="preserve">the </w:t>
-      </w:r>
-      <w:r>
-        <w:t>serialport-rs</w:t>
-      </w:r>
-      <w:r>
-        <w:t xml:space="preserve"> Linux </w:t>
-      </w:r>
-      <w:r>
-        <w:t>read()</w:t>
-      </w:r>
-      <w:r>
-        <w:t xml:space="preserve"> </w:t>
-      </w:r>
-      <w:r>
-        <w:t>operation in</w:t>
-      </w:r>
-      <w:r>
-        <w:t xml:space="preserve"> </w:t>
-      </w:r>
-      <w:r>
-        <w:t xml:space="preserve">this </w:t>
-      </w:r>
-      <w:r>
-        <w:t xml:space="preserve">scenario returns immediately with whatever data is available </w:t>
-      </w:r>
-      <w:r>
-        <w:t>on</w:t>
-      </w:r>
-      <w:r>
-        <w:t xml:space="preserve"> entry </w:t>
-      </w:r>
-      <w:r>
-        <w:t xml:space="preserve">to </w:t>
-      </w:r>
-      <w:r>
-        <w:t>read()</w:t>
-      </w:r>
-      <w:r>
-        <w:t xml:space="preserve"> </w:t>
-      </w:r>
-      <w:r>
-        <w:t xml:space="preserve">– even </w:t>
-      </w:r>
-      <w:r>
-        <w:t>when</w:t>
-      </w:r>
-      <w:r>
-        <w:t xml:space="preserve"> </w:t>
-      </w:r>
-      <w:r>
-        <w:t>no data</w:t>
-      </w:r>
-      <w:r>
-        <w:t xml:space="preserve"> </w:t>
-      </w:r>
-      <w:r>
-        <w:t xml:space="preserve">is </w:t>
-      </w:r>
-      <w:r>
-        <w:t>available</w:t>
-      </w:r>
-      <w:r>
-        <w:t xml:space="preserve">. </w:t>
-      </w:r>
-      <w:r>
-        <w:t>T</w:t>
-      </w:r>
-      <w:r>
-        <w:t xml:space="preserve">his </w:t>
-      </w:r>
-      <w:r>
-        <w:t>read()</w:t>
-      </w:r>
-      <w:r>
-        <w:t xml:space="preserve"> </w:t>
-      </w:r>
-      <w:r>
-        <w:t xml:space="preserve">scenario </w:t>
-      </w:r>
-      <w:r>
-        <w:t>exhibits</w:t>
-      </w:r>
-      <w:r>
-        <w:t xml:space="preserve"> </w:t>
-      </w:r>
-      <w:r>
-        <w:t>entirely different (let's say</w:t>
-      </w:r>
-      <w:r>
-        <w:t xml:space="preserve"> </w:t>
-      </w:r>
-      <w:r>
-        <w:t>opposite</w:t>
-      </w:r>
-      <w:r>
-        <w:t>)</w:t>
-      </w:r>
-      <w:r>
-        <w:t xml:space="preserve"> </w:t>
-      </w:r>
-      <w:r>
-        <w:t xml:space="preserve">behavior </w:t>
-      </w:r>
-      <w:r>
-        <w:t>for</w:t>
-      </w:r>
-      <w:r>
-        <w:t xml:space="preserve"> the</w:t>
-      </w:r>
-      <w:r>
-        <w:t>se</w:t>
-      </w:r>
-      <w:r>
-        <w:t xml:space="preserve"> </w:t>
-      </w:r>
-      <w:r>
-        <w:t xml:space="preserve">two major </w:t>
-      </w:r>
-      <w:r>
-        <w:t>run-time</w:t>
-      </w:r>
-      <w:r>
-        <w:t xml:space="preserve"> </w:t>
-      </w:r>
-      <w:r>
-        <w:t>platforms</w:t>
-      </w:r>
-      <w:r>
-        <w:t xml:space="preserve"> – not an </w:t>
-      </w:r>
-      <w:r>
-        <w:t>desired</w:t>
-      </w:r>
-      <w:r>
-        <w:t xml:space="preserve"> situation.</w:t>
-      </w:r>
-    </w:p>
-    <w:p>
-      <w:pPr>
-        <w:ind w:left="720"/>
-      </w:pPr>
-      <w:r>
-        <w:t xml:space="preserve">I </w:t>
-      </w:r>
-      <w:r>
-        <w:t>hope</w:t>
-      </w:r>
-      <w:r>
-        <w:t xml:space="preserve"> </w:t>
-      </w:r>
-      <w:r>
-        <w:t>th</w:t>
-      </w:r>
-      <w:r>
-        <w:t>e</w:t>
-      </w:r>
-      <w:r>
-        <w:t xml:space="preserve"> patch </w:t>
-      </w:r>
-      <w:r>
-        <w:t xml:space="preserve">suggested in the final section of this document </w:t>
-      </w:r>
-      <w:r>
-        <w:t xml:space="preserve">can </w:t>
-      </w:r>
-      <w:r>
-        <w:t xml:space="preserve">be integrated </w:t>
-      </w:r>
-      <w:r>
-        <w:t>into</w:t>
-      </w:r>
-      <w:r>
-        <w:t xml:space="preserve"> </w:t>
-      </w:r>
-      <w:r>
-        <w:t>an upcoming</w:t>
-      </w:r>
-      <w:r>
-        <w:t xml:space="preserve"> </w:t>
-      </w:r>
-      <w:r>
-        <w:t>serialport-rs</w:t>
-      </w:r>
-      <w:r>
-        <w:t xml:space="preserve"> </w:t>
-      </w:r>
-      <w:r>
-        <w:t>crate</w:t>
-      </w:r>
-      <w:r>
-        <w:t>'s</w:t>
-      </w:r>
-      <w:r>
-        <w:t xml:space="preserve"> release</w:t>
-      </w:r>
-      <w:r>
-        <w:t xml:space="preserve"> – hopefully the next</w:t>
-      </w:r>
-      <w:r>
-        <w:t xml:space="preserve">. </w:t>
-      </w:r>
-    </w:p>
-    <w:p>
-      <w:pPr>
-        <w:ind w:left="720"/>
-      </w:pPr>
-      <w:r>
-        <w:t>In my examination</w:t>
-      </w:r>
-      <w:r>
-        <w:t xml:space="preserve"> to date</w:t>
-      </w:r>
-      <w:r>
-        <w:t xml:space="preserve"> I've not found</w:t>
-      </w:r>
-      <w:r>
-        <w:t xml:space="preserve"> online</w:t>
-      </w:r>
-      <w:r>
-        <w:t xml:space="preserve"> </w:t>
-      </w:r>
-      <w:r>
-        <w:t>serialport-rs</w:t>
-      </w:r>
-      <w:r>
-        <w:t xml:space="preserve"> </w:t>
-      </w:r>
-      <w:r>
-        <w:t xml:space="preserve">crate documentation </w:t>
-      </w:r>
-      <w:r>
-        <w:t xml:space="preserve">that </w:t>
-      </w:r>
-      <w:r>
-        <w:t>describes th</w:t>
-      </w:r>
-      <w:r>
-        <w:t>e</w:t>
-      </w:r>
-      <w:r>
-        <w:t xml:space="preserve"> timeout </w:t>
-      </w:r>
-      <w:r>
-        <w:t>set</w:t>
-      </w:r>
-      <w:r>
-        <w:t>point</w:t>
-      </w:r>
-      <w:r>
-        <w:t xml:space="preserve">'s impact on the read() method's  </w:t>
-      </w:r>
-      <w:r>
-        <w:t xml:space="preserve">behavior </w:t>
-      </w:r>
-      <w:r>
-        <w:t>for</w:t>
-      </w:r>
-      <w:r>
-        <w:t xml:space="preserve"> Windows</w:t>
-      </w:r>
-      <w:r>
-        <w:t xml:space="preserve"> or Linux</w:t>
-      </w:r>
-      <w:r>
-        <w:t xml:space="preserve">, </w:t>
-      </w:r>
-      <w:r>
-        <w:t xml:space="preserve">short of reading and inferring the semantics </w:t>
-      </w:r>
-      <w:r>
-        <w:t xml:space="preserve">directly from </w:t>
-      </w:r>
-      <w:r>
-        <w:t xml:space="preserve">each platform's internal source code. Consequently, </w:t>
-      </w:r>
-      <w:r>
-        <w:t>any</w:t>
-      </w:r>
-      <w:r>
-        <w:t xml:space="preserve"> rust </w:t>
-      </w:r>
-      <w:r>
-        <w:t xml:space="preserve">client </w:t>
-      </w:r>
-      <w:r>
-        <w:t xml:space="preserve">code </w:t>
-      </w:r>
-      <w:r>
-        <w:t>purposely</w:t>
-      </w:r>
-      <w:r>
-        <w:t xml:space="preserve"> utilizing this</w:t>
-      </w:r>
-      <w:r>
-        <w:t xml:space="preserve"> 0 read timeout</w:t>
-      </w:r>
-      <w:r>
-        <w:t xml:space="preserve"> </w:t>
-      </w:r>
-      <w:r>
-        <w:t>scenario</w:t>
-      </w:r>
-      <w:r>
-        <w:t xml:space="preserve"> on Windows</w:t>
-      </w:r>
-      <w:r>
-        <w:t xml:space="preserve"> </w:t>
-      </w:r>
-      <w:r>
-        <w:t>is</w:t>
-      </w:r>
-      <w:r>
-        <w:t xml:space="preserve"> </w:t>
-      </w:r>
-      <w:r>
-        <w:t xml:space="preserve">in-fact </w:t>
-      </w:r>
-      <w:r>
-        <w:t xml:space="preserve">relying on </w:t>
-      </w:r>
-      <w:r>
-        <w:t>'undocumented</w:t>
-      </w:r>
-      <w:r>
-        <w:t xml:space="preserve">' </w:t>
-      </w:r>
-      <w:r>
-        <w:t>behavior</w:t>
-      </w:r>
-      <w:r>
-        <w:t xml:space="preserve">. If </w:t>
-      </w:r>
-      <w:r>
-        <w:t xml:space="preserve">such </w:t>
-      </w:r>
-      <w:r>
-        <w:t xml:space="preserve">client </w:t>
-      </w:r>
-      <w:r>
-        <w:t xml:space="preserve">code </w:t>
-      </w:r>
-      <w:r>
-        <w:t>is in</w:t>
-      </w:r>
-      <w:r>
-        <w:t>-</w:t>
-      </w:r>
-      <w:r>
-        <w:t xml:space="preserve">fact </w:t>
-      </w:r>
-      <w:r>
-        <w:t>out there</w:t>
-      </w:r>
-      <w:r>
-        <w:t xml:space="preserve">, </w:t>
-      </w:r>
-      <w:r>
-        <w:t xml:space="preserve">and </w:t>
-      </w:r>
-      <w:r>
-        <w:t xml:space="preserve">that application </w:t>
-      </w:r>
-      <w:r>
-        <w:t>migrat</w:t>
-      </w:r>
-      <w:r>
-        <w:t>es</w:t>
-      </w:r>
-      <w:r>
-        <w:t xml:space="preserve"> to </w:t>
-      </w:r>
-      <w:r>
-        <w:t>the herein suggested patch to</w:t>
-      </w:r>
-      <w:r>
-        <w:t xml:space="preserve"> </w:t>
-      </w:r>
-      <w:r>
-        <w:t>serialport-rs</w:t>
-      </w:r>
-      <w:r>
-        <w:t xml:space="preserve">, then </w:t>
-      </w:r>
-      <w:r>
-        <w:t>owners</w:t>
-      </w:r>
-      <w:r>
-        <w:t xml:space="preserve"> of </w:t>
-      </w:r>
-      <w:r>
-        <w:t>such</w:t>
-      </w:r>
-      <w:r>
-        <w:t xml:space="preserve"> client</w:t>
-      </w:r>
-      <w:r>
-        <w:t xml:space="preserve"> code </w:t>
-      </w:r>
-      <w:r>
-        <w:t>need</w:t>
-      </w:r>
-      <w:r>
-        <w:t>/want</w:t>
-      </w:r>
-      <w:r>
-        <w:t xml:space="preserve"> to </w:t>
-      </w:r>
-      <w:r>
-        <w:t>revise</w:t>
-      </w:r>
-      <w:r>
-        <w:t xml:space="preserve"> their </w:t>
-      </w:r>
-      <w:r>
-        <w:t xml:space="preserve">code </w:t>
-      </w:r>
-      <w:r>
-        <w:t xml:space="preserve">to instead </w:t>
-      </w:r>
-      <w:r>
-        <w:t>use</w:t>
-      </w:r>
-      <w:r>
-        <w:t xml:space="preserve"> a very large timeout</w:t>
-      </w:r>
-      <w:r>
-        <w:t xml:space="preserve"> setting</w:t>
-      </w:r>
-      <w:r>
-        <w:t xml:space="preserve"> – rather than 0</w:t>
-      </w:r>
-      <w:r>
-        <w:t xml:space="preserve">. </w:t>
-      </w:r>
-      <w:r>
-        <w:t>A</w:t>
-      </w:r>
-      <w:r>
-        <w:t xml:space="preserve"> large timeout </w:t>
-      </w:r>
-      <w:r>
-        <w:t>setting</w:t>
-      </w:r>
-      <w:r>
-        <w:t xml:space="preserve"> will</w:t>
-      </w:r>
-      <w:r>
-        <w:t xml:space="preserve"> </w:t>
-      </w:r>
-      <w:r>
-        <w:t xml:space="preserve">effectively </w:t>
-      </w:r>
-      <w:r>
-        <w:t>replicate/emulate th</w:t>
-      </w:r>
-      <w:r>
-        <w:t>e</w:t>
-      </w:r>
-      <w:r>
-        <w:t xml:space="preserve"> </w:t>
-      </w:r>
-      <w:r>
-        <w:t>current</w:t>
-      </w:r>
-      <w:r>
-        <w:t xml:space="preserve"> </w:t>
-      </w:r>
-      <w:r>
-        <w:t xml:space="preserve">Windows </w:t>
-      </w:r>
-      <w:r>
-        <w:t>read()</w:t>
-      </w:r>
-      <w:r>
-        <w:t xml:space="preserve"> </w:t>
-      </w:r>
-      <w:r>
-        <w:t>behavior</w:t>
-      </w:r>
-      <w:r>
-        <w:t xml:space="preserve">, and would certainly be the preferable means to accomplish </w:t>
-      </w:r>
-      <w:r>
-        <w:t xml:space="preserve">such </w:t>
-      </w:r>
-      <w:r>
-        <w:t>an</w:t>
-      </w:r>
-      <w:r>
-        <w:t xml:space="preserve"> indefinite</w:t>
-      </w:r>
-      <w:r>
-        <w:t xml:space="preserve">ly blocking </w:t>
-      </w:r>
-      <w:r>
-        <w:t>read</w:t>
-      </w:r>
-      <w:r>
         <w:t>().</w:t>
       </w:r>
       <w:r>
@@ -928,13 +1039,28 @@
         <w:t>value</w:t>
       </w:r>
       <w:r>
-        <w:t xml:space="preserve"> equates to 13</w:t>
+        <w:t xml:space="preserve"> </w:t>
+      </w:r>
+      <w:r>
+        <w:t xml:space="preserve">will result in a read() blockage that </w:t>
+      </w:r>
+      <w:r>
+        <w:t>last for</w:t>
+      </w:r>
+      <w:r>
+        <w:t xml:space="preserve"> </w:t>
+      </w:r>
+      <w:r>
+        <w:t>13</w:t>
       </w:r>
       <w:r>
         <w:t>7+</w:t>
       </w:r>
       <w:r>
-        <w:t xml:space="preserve"> years.</w:t>
+        <w:t xml:space="preserve"> years</w:t>
+      </w:r>
+      <w:r>
+        <w:t xml:space="preserve"> (not likely to ever be realized).</w:t>
       </w:r>
     </w:p>
     <w:p>
@@ -1338,6 +1464,7 @@
         </w:numPr>
       </w:pPr>
       <w:r>
+        <w:lastRenderedPageBreak/>
         <w:t>Th</w:t>
       </w:r>
       <w:r>
@@ -1533,7 +1660,6 @@
         <w:t xml:space="preserve">crates's </w:t>
       </w:r>
       <w:r>
-        <w:lastRenderedPageBreak/>
         <w:t>'</w:t>
       </w:r>
       <w:r>
@@ -3326,6 +3452,7 @@
               <w:t xml:space="preserve">respective </w:t>
             </w:r>
             <w:r>
+              <w:lastRenderedPageBreak/>
               <w:t xml:space="preserve">transfer stalled </w:t>
             </w:r>
             <w:r>
@@ -3411,7 +3538,6 @@
               <w:ind w:left="0"/>
             </w:pPr>
             <w:r>
-              <w:lastRenderedPageBreak/>
               <w:t>Th</w:t>
             </w:r>
             <w:r>
@@ -4812,6 +4938,7 @@
               <w:t xml:space="preserve"> </w:t>
             </w:r>
             <w:r>
+              <w:lastRenderedPageBreak/>
               <w:t>thread</w:t>
             </w:r>
             <w:r>
@@ -4901,6 +5028,7 @@
               <w:jc w:val="center"/>
             </w:pPr>
             <w:r>
+              <w:lastRenderedPageBreak/>
               <w:t>Required</w:t>
             </w:r>
           </w:p>
@@ -4931,7 +5059,6 @@
                 <w:szCs w:val="21"/>
                 <w14:ligatures w14:val="none"/>
               </w:rPr>
-              <w:lastRenderedPageBreak/>
               <w:t>--repeat=</w:t>
             </w:r>
             <w:r>
@@ -6032,7 +6159,7 @@
           <v:shape id="_x0000_i1025" type="#_x0000_t75" style="width:639.3pt;height:427.2pt" o:ole="">
             <v:imagedata r:id="rId9" o:title=""/>
           </v:shape>
-          <o:OLEObject Type="Embed" ProgID="Visio.Drawing.15" ShapeID="_x0000_i1025" DrawAspect="Content" ObjectID="_1751487308" r:id="rId10"/>
+          <o:OLEObject Type="Embed" ProgID="Visio.Drawing.15" ShapeID="_x0000_i1025" DrawAspect="Content" ObjectID="_1751548833" r:id="rId10"/>
         </w:object>
       </w:r>
     </w:p>
@@ -6447,6 +6574,9 @@
         <w:t xml:space="preserve"> – which I used</w:t>
       </w:r>
       <w:r>
+        <w:t xml:space="preserve"> during my testing</w:t>
+      </w:r>
+      <w:r>
         <w:t>.</w:t>
       </w:r>
     </w:p>
@@ -18030,7 +18160,13 @@
         <w:t xml:space="preserve"> the 0 timeout infinite blocking issue</w:t>
       </w:r>
       <w:r>
-        <w:t xml:space="preserve">, unfortunately this simple patch doesn't improve </w:t>
+        <w:t xml:space="preserve">, unfortunately </w:t>
+      </w:r>
+      <w:r>
+        <w:t>it</w:t>
+      </w:r>
+      <w:r>
+        <w:t xml:space="preserve"> doesn't improve </w:t>
       </w:r>
       <w:r>
         <w:t>performance for</w:t>
@@ -18105,10 +18241,16 @@
         <w:t xml:space="preserve">, at which time it returns </w:t>
       </w:r>
       <w:r>
-        <w:t xml:space="preserve">immediately thereafter </w:t>
-      </w:r>
-      <w:r>
-        <w:t xml:space="preserve">with the data. </w:t>
+        <w:t xml:space="preserve">immediately </w:t>
+      </w:r>
+      <w:r>
+        <w:t xml:space="preserve">with the </w:t>
+      </w:r>
+      <w:r>
+        <w:t xml:space="preserve">early available full </w:t>
+      </w:r>
+      <w:r>
+        <w:t xml:space="preserve">data. </w:t>
       </w:r>
       <w:r>
         <w:t xml:space="preserve">I do have an idea for a patch so that the non-zero timeout read() behavior </w:t>
@@ -23001,7 +23143,7 @@
       <w:tab/>
     </w:r>
     <w:r>
-      <w:t>7/21/2023 7:28 PM</w:t>
+      <w:t>7/22/2023 3:15 PM</w:t>
     </w:r>
     <w:r>
       <w:tab/>

</xml_diff>